<commit_message>
Add resume in Eng
</commit_message>
<xml_diff>
--- a/Вопросы собесов.docx
+++ b/Вопросы собесов.docx
@@ -593,6 +593,43 @@
         </w:rPr>
         <w:t>Chrome Dev Tools</w:t>
       </w:r>
+    </w:p>
+    <w:p>
+      <w:pPr>
+        <w:pStyle w:val="a3"/>
+        <w:numPr>
+          <w:ilvl w:val="0"/>
+          <w:numId w:val="3"/>
+        </w:numPr>
+        <w:rPr>
+          <w:sz w:val="24"/>
+          <w:szCs w:val="24"/>
+        </w:rPr>
+      </w:pPr>
+      <w:r>
+        <w:rPr>
+          <w:sz w:val="24"/>
+          <w:szCs w:val="24"/>
+        </w:rPr>
+        <w:t>Задачки на сообразительность: психи кусаются, носки в темном шкафу, пруд и кувшинки, бита и мяч</w:t>
+      </w:r>
+    </w:p>
+    <w:p>
+      <w:pPr>
+        <w:pStyle w:val="a3"/>
+        <w:rPr>
+          <w:sz w:val="24"/>
+          <w:szCs w:val="24"/>
+        </w:rPr>
+      </w:pPr>
+    </w:p>
+    <w:p>
+      <w:pPr>
+        <w:rPr>
+          <w:sz w:val="24"/>
+          <w:szCs w:val="24"/>
+        </w:rPr>
+      </w:pPr>
     </w:p>
     <w:sectPr>
       <w:pgSz w:w="11906" w:h="16838"/>

</xml_diff>